<commit_message>
add full report functionality
</commit_message>
<xml_diff>
--- a/server/docFolder/employmentReport.docx
+++ b/server/docFolder/employmentReport.docx
@@ -17,7 +17,74 @@
           <w:sz w:val="36"/>
           <w:szCs w:val="36"/>
         </w:rPr>
-        <w:t>Отчет</w:t>
+        <w:t>Отчет занятости сотрудников</w:t>
+      </w:r>
+      <w:r>
+        <w:rPr>
+          <w:rFonts w:ascii="Times New Roman" w:hAnsi="Times New Roman" w:cs="Times New Roman"/>
+          <w:sz w:val="36"/>
+          <w:szCs w:val="36"/>
+        </w:rPr>
+        <w:t xml:space="preserve"> </w:t>
+      </w:r>
+      <w:r>
+        <w:rPr>
+          <w:rFonts w:ascii="Times New Roman" w:hAnsi="Times New Roman" w:cs="Times New Roman"/>
+          <w:sz w:val="36"/>
+          <w:szCs w:val="36"/>
+          <w:lang w:val="en-US"/>
+        </w:rPr>
+        <w:t>c</w:t>
+      </w:r>
+      <w:r>
+        <w:rPr>
+          <w:rFonts w:ascii="Times New Roman" w:hAnsi="Times New Roman" w:cs="Times New Roman"/>
+          <w:sz w:val="36"/>
+          <w:szCs w:val="36"/>
+        </w:rPr>
+        <w:t xml:space="preserve"> 27/05/2009</w:t>
+      </w:r>
+      <w:r>
+        <w:rPr>
+          <w:rFonts w:ascii="Times New Roman" w:hAnsi="Times New Roman" w:cs="Times New Roman"/>
+          <w:sz w:val="36"/>
+          <w:szCs w:val="36"/>
+          <w:lang w:val="en-US"/>
+        </w:rPr>
+        <w:t/>
+      </w:r>
+      <w:r>
+        <w:rPr>
+          <w:rFonts w:ascii="Times New Roman" w:hAnsi="Times New Roman" w:cs="Times New Roman"/>
+          <w:sz w:val="36"/>
+          <w:szCs w:val="36"/>
+        </w:rPr>
+        <w:t xml:space="preserve"> </w:t>
+      </w:r>
+      <w:r>
+        <w:rPr>
+          <w:rFonts w:ascii="Times New Roman" w:hAnsi="Times New Roman" w:cs="Times New Roman"/>
+          <w:sz w:val="36"/>
+          <w:szCs w:val="36"/>
+        </w:rPr>
+        <w:t xml:space="preserve">по </w:t>
+      </w:r>
+      <w:r>
+        <w:rPr>
+          <w:rFonts w:ascii="Times New Roman" w:hAnsi="Times New Roman" w:cs="Times New Roman"/>
+          <w:sz w:val="36"/>
+          <w:szCs w:val="36"/>
+        </w:rPr>
+        <w:t xml:space="preserve">27/05/2016</w:t>
+      </w:r>
+      <w:r>
+        <w:rPr>
+          <w:rFonts w:ascii="Times New Roman" w:hAnsi="Times New Roman" w:cs="Times New Roman"/>
+          <w:sz w:val="36"/>
+          <w:szCs w:val="36"/>
+          <w:lang w:val="en-US"/>
+        </w:rPr>
+        <w:t/>
       </w:r>
       <w:bookmarkStart w:id="0" w:name="_GoBack"/>
       <w:bookmarkEnd w:id="0"/>
@@ -27,7 +94,7 @@
           <w:sz w:val="36"/>
           <w:szCs w:val="36"/>
         </w:rPr>
-        <w:t xml:space="preserve"> занятости сотрудников</w:t>
+        <w:t xml:space="preserve"/>
       </w:r>
     </w:p>
     <w:tbl>
@@ -37,9 +104,9 @@
         <w:tblLook w:val="04A0" w:firstRow="1" w:lastRow="0" w:firstColumn="1" w:lastColumn="0" w:noHBand="0" w:noVBand="1"/>
       </w:tblPr>
       <w:tblGrid>
-        <w:gridCol w:w="3115"/>
-        <w:gridCol w:w="3115"/>
-        <w:gridCol w:w="3115"/>
+        <w:gridCol w:w="3043"/>
+        <w:gridCol w:w="2827"/>
+        <w:gridCol w:w="3475"/>
       </w:tblGrid>
       <w:tr>
         <w:tc>
@@ -144,7 +211,7 @@
                 <w:szCs w:val="28"/>
                 <w:lang w:val="fr-FR"/>
               </w:rPr>
-              <w:t xml:space="preserve">12.12.2012</w:t>
+              <w:t xml:space="preserve">03.04.2016</w:t>
             </w:r>
             <w:r>
               <w:rPr>
@@ -208,7 +275,7 @@
                 <w:szCs w:val="28"/>
                 <w:lang w:val="fr-FR"/>
               </w:rPr>
-              <w:t xml:space="preserve">Информационный портал,Чат</w:t>
+              <w:t xml:space="preserve">Чат</w:t>
             </w:r>
             <w:r>
               <w:rPr>
@@ -278,7 +345,7 @@
                 <w:szCs w:val="28"/>
                 <w:lang w:val="fr-FR"/>
               </w:rPr>
-              <w:t xml:space="preserve">12.12.2012</w:t>
+              <w:t xml:space="preserve">02.05.2016</w:t>
             </w:r>
             <w:r>
               <w:rPr>
@@ -310,7 +377,7 @@
                 <w:szCs w:val="28"/>
                 <w:lang w:val="fr-FR"/>
               </w:rPr>
-              <w:t xml:space="preserve">Сидоров Петр Петрович</w:t>
+              <w:t xml:space="preserve">Виктор Курочкин Александрович</w:t>
             </w:r>
             <w:r>
               <w:rPr>
@@ -342,275 +409,7 @@
                 <w:szCs w:val="28"/>
                 <w:lang w:val="fr-FR"/>
               </w:rPr>
-              <w:t xml:space="preserve">��������������� �������</w:t>
-            </w:r>
-            <w:r>
-              <w:rPr>
-                <w:rFonts w:ascii="Times New Roman" w:hAnsi="Times New Roman" w:cs="Times New Roman"/>
-                <w:sz w:val="28"/>
-                <w:szCs w:val="28"/>
-                <w:lang w:val="fr-FR"/>
-              </w:rPr>
-              <w:t/>
-            </w:r>
-            <w:r>
-              <w:rPr>
-                <w:rFonts w:ascii="Times New Roman" w:hAnsi="Times New Roman" w:cs="Times New Roman"/>
-                <w:sz w:val="28"/>
-                <w:szCs w:val="28"/>
-                <w:lang w:val="fr-FR"/>
-              </w:rPr>
-              <w:t xml:space="preserve"/>
-            </w:r>
-            <w:r>
-              <w:rPr>
-                <w:rFonts w:ascii="Times New Roman" w:hAnsi="Times New Roman" w:cs="Times New Roman"/>
-                <w:sz w:val="28"/>
-                <w:szCs w:val="28"/>
-                <w:lang w:val="fr-FR"/>
-              </w:rPr>
-              <w:t/>
-            </w:r>
-            <w:r>
-              <w:rPr>
-                <w:rFonts w:ascii="Times New Roman" w:hAnsi="Times New Roman" w:cs="Times New Roman"/>
-                <w:sz w:val="28"/>
-                <w:szCs w:val="28"/>
-                <w:lang w:val="fr-FR"/>
-              </w:rPr>
-              <w:t xml:space="preserve"/>
-            </w:r>
-          </w:p>
-        </w:tc>
-      </w:tr>
-      <w:tr>
-        <w:tc>
-          <w:tcPr>
-            <w:tcW w:w="3115" w:type="dxa"/>
-          </w:tcPr>
-          <w:p>
-            <w:pPr>
-              <w:rPr>
-                <w:rFonts w:ascii="Times New Roman" w:hAnsi="Times New Roman" w:cs="Times New Roman"/>
-                <w:sz w:val="28"/>
-                <w:szCs w:val="28"/>
-              </w:rPr>
-            </w:pPr>
-            <w:r>
-              <w:rPr>
-                <w:rFonts w:ascii="Times New Roman" w:hAnsi="Times New Roman" w:cs="Times New Roman"/>
-                <w:sz w:val="28"/>
-                <w:szCs w:val="28"/>
-                <w:lang w:val="fr-FR"/>
-              </w:rPr>
-              <w:t xml:space="preserve"/>
-            </w:r>
-            <w:r>
-              <w:rPr>
-                <w:rFonts w:ascii="Times New Roman" w:hAnsi="Times New Roman" w:cs="Times New Roman"/>
-                <w:sz w:val="28"/>
-                <w:szCs w:val="28"/>
-                <w:lang w:val="fr-FR"/>
-              </w:rPr>
-              <w:t xml:space="preserve">12.12.2012</w:t>
-            </w:r>
-            <w:r>
-              <w:rPr>
-                <w:rFonts w:ascii="Times New Roman" w:hAnsi="Times New Roman" w:cs="Times New Roman"/>
-                <w:sz w:val="28"/>
-                <w:szCs w:val="28"/>
-                <w:lang w:val="fr-FR"/>
-              </w:rPr>
-              <w:t xml:space="preserve"/>
-            </w:r>
-          </w:p>
-        </w:tc>
-        <w:tc>
-          <w:tcPr>
-            <w:tcW w:w="3115" w:type="dxa"/>
-          </w:tcPr>
-          <w:p>
-            <w:pPr>
-              <w:rPr>
-                <w:rFonts w:ascii="Times New Roman" w:hAnsi="Times New Roman" w:cs="Times New Roman"/>
-                <w:sz w:val="28"/>
-                <w:szCs w:val="28"/>
-              </w:rPr>
-            </w:pPr>
-            <w:r>
-              <w:rPr>
-                <w:rFonts w:ascii="Times New Roman" w:hAnsi="Times New Roman" w:cs="Times New Roman"/>
-                <w:sz w:val="28"/>
-                <w:szCs w:val="28"/>
-                <w:lang w:val="fr-FR"/>
-              </w:rPr>
-              <w:t xml:space="preserve">Виктор Курочкин Александрович</w:t>
-            </w:r>
-            <w:r>
-              <w:rPr>
-                <w:rFonts w:ascii="Times New Roman" w:hAnsi="Times New Roman" w:cs="Times New Roman"/>
-                <w:sz w:val="28"/>
-                <w:szCs w:val="28"/>
-                <w:lang w:val="fr-FR"/>
-              </w:rPr>
-              <w:t xml:space="preserve"/>
-            </w:r>
-          </w:p>
-        </w:tc>
-        <w:tc>
-          <w:tcPr>
-            <w:tcW w:w="3115" w:type="dxa"/>
-          </w:tcPr>
-          <w:p>
-            <w:pPr>
-              <w:rPr>
-                <w:rFonts w:ascii="Times New Roman" w:hAnsi="Times New Roman" w:cs="Times New Roman"/>
-                <w:sz w:val="28"/>
-                <w:szCs w:val="28"/>
-              </w:rPr>
-            </w:pPr>
-            <w:r>
-              <w:rPr>
-                <w:rFonts w:ascii="Times New Roman" w:hAnsi="Times New Roman" w:cs="Times New Roman"/>
-                <w:sz w:val="28"/>
-                <w:szCs w:val="28"/>
-                <w:lang w:val="fr-FR"/>
-              </w:rPr>
               <w:t xml:space="preserve">Чат</w:t>
-            </w:r>
-            <w:r>
-              <w:rPr>
-                <w:rFonts w:ascii="Times New Roman" w:hAnsi="Times New Roman" w:cs="Times New Roman"/>
-                <w:sz w:val="28"/>
-                <w:szCs w:val="28"/>
-                <w:lang w:val="fr-FR"/>
-              </w:rPr>
-              <w:t/>
-            </w:r>
-            <w:r>
-              <w:rPr>
-                <w:rFonts w:ascii="Times New Roman" w:hAnsi="Times New Roman" w:cs="Times New Roman"/>
-                <w:sz w:val="28"/>
-                <w:szCs w:val="28"/>
-                <w:lang w:val="fr-FR"/>
-              </w:rPr>
-              <w:t xml:space="preserve"/>
-            </w:r>
-            <w:r>
-              <w:rPr>
-                <w:rFonts w:ascii="Times New Roman" w:hAnsi="Times New Roman" w:cs="Times New Roman"/>
-                <w:sz w:val="28"/>
-                <w:szCs w:val="28"/>
-                <w:lang w:val="fr-FR"/>
-              </w:rPr>
-              <w:t/>
-            </w:r>
-            <w:r>
-              <w:rPr>
-                <w:rFonts w:ascii="Times New Roman" w:hAnsi="Times New Roman" w:cs="Times New Roman"/>
-                <w:sz w:val="28"/>
-                <w:szCs w:val="28"/>
-                <w:lang w:val="fr-FR"/>
-              </w:rPr>
-              <w:t xml:space="preserve"/>
-            </w:r>
-          </w:p>
-        </w:tc>
-      </w:tr>
-      <w:tr>
-        <w:tc>
-          <w:tcPr>
-            <w:tcW w:w="3115" w:type="dxa"/>
-          </w:tcPr>
-          <w:p>
-            <w:pPr>
-              <w:rPr>
-                <w:rFonts w:ascii="Times New Roman" w:hAnsi="Times New Roman" w:cs="Times New Roman"/>
-                <w:sz w:val="28"/>
-                <w:szCs w:val="28"/>
-              </w:rPr>
-            </w:pPr>
-            <w:r>
-              <w:rPr>
-                <w:rFonts w:ascii="Times New Roman" w:hAnsi="Times New Roman" w:cs="Times New Roman"/>
-                <w:sz w:val="28"/>
-                <w:szCs w:val="28"/>
-                <w:lang w:val="fr-FR"/>
-              </w:rPr>
-              <w:t xml:space="preserve"/>
-            </w:r>
-            <w:r>
-              <w:rPr>
-                <w:rFonts w:ascii="Times New Roman" w:hAnsi="Times New Roman" w:cs="Times New Roman"/>
-                <w:sz w:val="28"/>
-                <w:szCs w:val="28"/>
-                <w:lang w:val="fr-FR"/>
-              </w:rPr>
-              <w:t xml:space="preserve">12.12.2012</w:t>
-            </w:r>
-            <w:r>
-              <w:rPr>
-                <w:rFonts w:ascii="Times New Roman" w:hAnsi="Times New Roman" w:cs="Times New Roman"/>
-                <w:sz w:val="28"/>
-                <w:szCs w:val="28"/>
-                <w:lang w:val="fr-FR"/>
-              </w:rPr>
-              <w:t xml:space="preserve"/>
-            </w:r>
-          </w:p>
-        </w:tc>
-        <w:tc>
-          <w:tcPr>
-            <w:tcW w:w="3115" w:type="dxa"/>
-          </w:tcPr>
-          <w:p>
-            <w:pPr>
-              <w:rPr>
-                <w:rFonts w:ascii="Times New Roman" w:hAnsi="Times New Roman" w:cs="Times New Roman"/>
-                <w:sz w:val="28"/>
-                <w:szCs w:val="28"/>
-              </w:rPr>
-            </w:pPr>
-            <w:r>
-              <w:rPr>
-                <w:rFonts w:ascii="Times New Roman" w:hAnsi="Times New Roman" w:cs="Times New Roman"/>
-                <w:sz w:val="28"/>
-                <w:szCs w:val="28"/>
-                <w:lang w:val="fr-FR"/>
-              </w:rPr>
-              <w:t xml:space="preserve">wrw3r w3r w3r</w:t>
-            </w:r>
-            <w:r>
-              <w:rPr>
-                <w:rFonts w:ascii="Times New Roman" w:hAnsi="Times New Roman" w:cs="Times New Roman"/>
-                <w:sz w:val="28"/>
-                <w:szCs w:val="28"/>
-                <w:lang w:val="fr-FR"/>
-              </w:rPr>
-              <w:t xml:space="preserve"/>
-            </w:r>
-          </w:p>
-        </w:tc>
-        <w:tc>
-          <w:tcPr>
-            <w:tcW w:w="3115" w:type="dxa"/>
-          </w:tcPr>
-          <w:p>
-            <w:pPr>
-              <w:rPr>
-                <w:rFonts w:ascii="Times New Roman" w:hAnsi="Times New Roman" w:cs="Times New Roman"/>
-                <w:sz w:val="28"/>
-                <w:szCs w:val="28"/>
-              </w:rPr>
-            </w:pPr>
-            <w:r>
-              <w:rPr>
-                <w:rFonts w:ascii="Times New Roman" w:hAnsi="Times New Roman" w:cs="Times New Roman"/>
-                <w:sz w:val="28"/>
-                <w:szCs w:val="28"/>
-                <w:lang w:val="fr-FR"/>
-              </w:rPr>
-              <w:t xml:space="preserve">Информационный портал</w:t>
             </w:r>
             <w:r>
               <w:rPr>

</xml_diff>

<commit_message>
add tech in history report
</commit_message>
<xml_diff>
--- a/server/docFolder/employmentReport.docx
+++ b/server/docFolder/employmentReport.docx
@@ -42,7 +42,7 @@
           <w:sz w:val="36"/>
           <w:szCs w:val="36"/>
         </w:rPr>
-        <w:t xml:space="preserve"> 02/05/2016</w:t>
+        <w:t xml:space="preserve"> 10/05/2016</w:t>
       </w:r>
       <w:r>
         <w:rPr>
@@ -75,7 +75,7 @@
           <w:sz w:val="36"/>
           <w:szCs w:val="36"/>
         </w:rPr>
-        <w:t xml:space="preserve">18/05/2016</w:t>
+        <w:t xml:space="preserve">10/05/2016</w:t>
       </w:r>
       <w:r>
         <w:rPr>
@@ -211,7 +211,7 @@
                 <w:szCs w:val="28"/>
                 <w:lang w:val="fr-FR"/>
               </w:rPr>
-              <w:t xml:space="preserve">11.05.2016</w:t>
+              <w:t xml:space="preserve">18.05.2016</w:t>
             </w:r>
             <w:r>
               <w:rPr>
@@ -243,7 +243,7 @@
                 <w:szCs w:val="28"/>
                 <w:lang w:val="fr-FR"/>
               </w:rPr>
-              <w:t xml:space="preserve">Петров Иван Петрович</w:t>
+              <w:t xml:space="preserve">Николай Петренко Петрович</w:t>
             </w:r>
             <w:r>
               <w:rPr>
@@ -345,7 +345,7 @@
                 <w:szCs w:val="28"/>
                 <w:lang w:val="fr-FR"/>
               </w:rPr>
-              <w:t xml:space="preserve">03.05.2016</w:t>
+              <w:t xml:space="preserve">15.05.2016</w:t>
             </w:r>
             <w:r>
               <w:rPr>
@@ -377,7 +377,7 @@
                 <w:szCs w:val="28"/>
                 <w:lang w:val="fr-FR"/>
               </w:rPr>
-              <w:t xml:space="preserve">a a a</w:t>
+              <w:t xml:space="preserve">Геннадий Мелович Геннадьевич</w:t>
             </w:r>
             <w:r>
               <w:rPr>
@@ -409,7 +409,7 @@
                 <w:szCs w:val="28"/>
                 <w:lang w:val="fr-FR"/>
               </w:rPr>
-              <w:t xml:space="preserve">gulp</w:t>
+              <w:t xml:space="preserve">Информационный портал</w:t>
             </w:r>
             <w:r>
               <w:rPr>
@@ -479,7 +479,7 @@
                 <w:szCs w:val="28"/>
                 <w:lang w:val="fr-FR"/>
               </w:rPr>
-              <w:t xml:space="preserve">02.05.2016</w:t>
+              <w:t xml:space="preserve">15.05.2016</w:t>
             </w:r>
             <w:r>
               <w:rPr>
@@ -511,7 +511,7 @@
                 <w:szCs w:val="28"/>
                 <w:lang w:val="fr-FR"/>
               </w:rPr>
-              <w:t xml:space="preserve">b b b</w:t>
+              <w:t xml:space="preserve">Артем Васильев Михайлович</w:t>
             </w:r>
             <w:r>
               <w:rPr>
@@ -543,7 +543,7 @@
                 <w:szCs w:val="28"/>
                 <w:lang w:val="fr-FR"/>
               </w:rPr>
-              <w:t xml:space="preserve">ios</w:t>
+              <w:t xml:space="preserve">Тестирование сайта http://www.itechart.com/</w:t>
             </w:r>
             <w:r>
               <w:rPr>
@@ -613,7 +613,7 @@
                 <w:szCs w:val="28"/>
                 <w:lang w:val="fr-FR"/>
               </w:rPr>
-              <w:t xml:space="preserve">10.05.2016</w:t>
+              <w:t xml:space="preserve">11.05.2016</w:t>
             </w:r>
             <w:r>
               <w:rPr>
@@ -645,7 +645,7 @@
                 <w:szCs w:val="28"/>
                 <w:lang w:val="fr-FR"/>
               </w:rPr>
-              <w:t xml:space="preserve">c c c</w:t>
+              <w:t xml:space="preserve">Виктор Петров Петрович</w:t>
             </w:r>
             <w:r>
               <w:rPr>
@@ -677,7 +677,7 @@
                 <w:szCs w:val="28"/>
                 <w:lang w:val="fr-FR"/>
               </w:rPr>
-              <w:t xml:space="preserve">ios</w:t>
+              <w:t xml:space="preserve">Создание веб-сервиса</w:t>
             </w:r>
             <w:r>
               <w:rPr>

</xml_diff>